<commit_message>
Added date of last updated to document headers
Protocols updated: 8M Sample Prep, PhosTag Sample Prep, Titin Sample Prep
</commit_message>
<xml_diff>
--- a/Biochemistry/Electrophoresis & Immunoblotting/Sample Prep/8M_Urea_Sample_buffer_preparation_protocol.docx
+++ b/Biochemistry/Electrophoresis & Immunoblotting/Sample Prep/8M_Urea_Sample_buffer_preparation_protocol.docx
@@ -4,13 +4,14 @@
   <w:body>
     <w:p>
       <w:pPr>
-        <w:ind w:left="180"/>
+        <w:spacing w:after="360"/>
+        <w:jc w:val="center"/>
         <w:rPr>
           <w:rFonts w:ascii="Arial" w:hAnsi="Arial" w:cs="Arial"/>
           <w:b/>
           <w:color w:val="000000" w:themeColor="text1"/>
-          <w:sz w:val="22"/>
-          <w:szCs w:val="22"/>
+          <w:sz w:val="28"/>
+          <w:szCs w:val="28"/>
         </w:rPr>
       </w:pPr>
       <w:r>
@@ -18,40 +19,50 @@
           <w:rFonts w:ascii="Arial" w:hAnsi="Arial" w:cs="Arial"/>
           <w:b/>
           <w:color w:val="000000" w:themeColor="text1"/>
-          <w:sz w:val="22"/>
-          <w:szCs w:val="22"/>
-        </w:rPr>
-        <w:t xml:space="preserve">8M Urea </w:t>
+          <w:sz w:val="28"/>
+          <w:szCs w:val="28"/>
+        </w:rPr>
+        <w:t xml:space="preserve">8M Urea Sample </w:t>
       </w:r>
       <w:r>
         <w:rPr>
           <w:rFonts w:ascii="Arial" w:hAnsi="Arial" w:cs="Arial"/>
           <w:b/>
           <w:color w:val="000000" w:themeColor="text1"/>
-          <w:sz w:val="22"/>
-          <w:szCs w:val="22"/>
-        </w:rPr>
-        <w:t>Sample buffer preparation</w:t>
+          <w:sz w:val="28"/>
+          <w:szCs w:val="28"/>
+        </w:rPr>
+        <w:t>B</w:t>
       </w:r>
       <w:r>
         <w:rPr>
           <w:rFonts w:ascii="Arial" w:hAnsi="Arial" w:cs="Arial"/>
           <w:b/>
           <w:color w:val="000000" w:themeColor="text1"/>
-          <w:sz w:val="22"/>
-          <w:szCs w:val="22"/>
-        </w:rPr>
-        <w:t xml:space="preserve"> protocol</w:t>
+          <w:sz w:val="28"/>
+          <w:szCs w:val="28"/>
+        </w:rPr>
+        <w:t xml:space="preserve">uffer </w:t>
       </w:r>
       <w:r>
         <w:rPr>
           <w:rFonts w:ascii="Arial" w:hAnsi="Arial" w:cs="Arial"/>
           <w:b/>
           <w:color w:val="000000" w:themeColor="text1"/>
-          <w:sz w:val="22"/>
-          <w:szCs w:val="22"/>
-        </w:rPr>
-        <w:t>:</w:t>
+          <w:sz w:val="28"/>
+          <w:szCs w:val="28"/>
+        </w:rPr>
+        <w:t>P</w:t>
+      </w:r>
+      <w:r>
+        <w:rPr>
+          <w:rFonts w:ascii="Arial" w:hAnsi="Arial" w:cs="Arial"/>
+          <w:b/>
+          <w:color w:val="000000" w:themeColor="text1"/>
+          <w:sz w:val="28"/>
+          <w:szCs w:val="28"/>
+        </w:rPr>
+        <w:t>reparation</w:t>
       </w:r>
     </w:p>
     <w:p>
@@ -679,7 +690,7 @@
         </w:rPr>
         <w:t xml:space="preserve">m </w:t>
       </w:r>
-      <w:hyperlink r:id="rId5" w:history="1">
+      <w:hyperlink r:id="rId7" w:history="1">
         <w:r>
           <w:rPr>
             <w:rStyle w:val="Hyperlink"/>
@@ -755,29 +766,7 @@
             <w:sz w:val="22"/>
             <w:szCs w:val="22"/>
           </w:rPr>
-          <w:t>Use amounts calculated on sp</w:t>
-        </w:r>
-        <w:r>
-          <w:rPr>
-            <w:rStyle w:val="Hyperlink"/>
-            <w:rFonts w:ascii="Arial" w:hAnsi="Arial" w:cs="Arial"/>
-            <w:b/>
-            <w:color w:val="000000" w:themeColor="text1"/>
-            <w:sz w:val="22"/>
-            <w:szCs w:val="22"/>
-          </w:rPr>
-          <w:t>r</w:t>
-        </w:r>
-        <w:r>
-          <w:rPr>
-            <w:rStyle w:val="Hyperlink"/>
-            <w:rFonts w:ascii="Arial" w:hAnsi="Arial" w:cs="Arial"/>
-            <w:b/>
-            <w:color w:val="000000" w:themeColor="text1"/>
-            <w:sz w:val="22"/>
-            <w:szCs w:val="22"/>
-          </w:rPr>
-          <w:t>eadsheet</w:t>
+          <w:t>Use amounts calculated on spreadsheet</w:t>
         </w:r>
       </w:hyperlink>
       <w:r>
@@ -1780,6 +1769,12 @@
           <w:szCs w:val="22"/>
         </w:rPr>
         <w:sectPr>
+          <w:headerReference w:type="even" r:id="rId8"/>
+          <w:headerReference w:type="default" r:id="rId9"/>
+          <w:footerReference w:type="even" r:id="rId10"/>
+          <w:footerReference w:type="default" r:id="rId11"/>
+          <w:headerReference w:type="first" r:id="rId12"/>
+          <w:footerReference w:type="first" r:id="rId13"/>
           <w:pgSz w:w="12240" w:h="15840"/>
           <w:pgMar w:top="1440" w:right="1440" w:bottom="1440" w:left="1440" w:header="720" w:footer="720" w:gutter="0"/>
           <w:cols w:space="720"/>
@@ -1800,11 +1795,11 @@
     </w:p>
     <w:p/>
     <w:sectPr>
-      <w:headerReference w:type="default" r:id="rId6"/>
-      <w:footerReference w:type="even" r:id="rId7"/>
-      <w:footerReference w:type="default" r:id="rId8"/>
-      <w:headerReference w:type="first" r:id="rId9"/>
-      <w:footerReference w:type="first" r:id="rId10"/>
+      <w:headerReference w:type="default" r:id="rId14"/>
+      <w:footerReference w:type="even" r:id="rId15"/>
+      <w:footerReference w:type="default" r:id="rId16"/>
+      <w:headerReference w:type="first" r:id="rId17"/>
+      <w:footerReference w:type="first" r:id="rId18"/>
       <w:type w:val="continuous"/>
       <w:pgSz w:w="12240" w:h="15840"/>
       <w:pgMar w:top="1440" w:right="1440" w:bottom="1440" w:left="1440" w:header="720" w:footer="720" w:gutter="0"/>
@@ -1815,7 +1810,56 @@
 </w:document>
 </file>
 
+<file path=word/endnotes.xml><?xml version="1.0" encoding="utf-8"?>
+<w:endnotes xmlns:wpc="http://schemas.microsoft.com/office/word/2010/wordprocessingCanvas" xmlns:cx="http://schemas.microsoft.com/office/drawing/2014/chartex" xmlns:cx1="http://schemas.microsoft.com/office/drawing/2015/9/8/chartex" xmlns:cx2="http://schemas.microsoft.com/office/drawing/2015/10/21/chartex" xmlns:cx3="http://schemas.microsoft.com/office/drawing/2016/5/9/chartex" xmlns:cx4="http://schemas.microsoft.com/office/drawing/2016/5/10/chartex" xmlns:cx5="http://schemas.microsoft.com/office/drawing/2016/5/11/chartex" xmlns:cx6="http://schemas.microsoft.com/office/drawing/2016/5/12/chartex" xmlns:cx7="http://schemas.microsoft.com/office/drawing/2016/5/13/chartex" xmlns:cx8="http://schemas.microsoft.com/office/drawing/2016/5/14/chartex" xmlns:mc="http://schemas.openxmlformats.org/markup-compatibility/2006" xmlns:aink="http://schemas.microsoft.com/office/drawing/2016/ink" xmlns:am3d="http://schemas.microsoft.com/office/drawing/2017/model3d" xmlns:o="urn:schemas-microsoft-com:office:office" xmlns:oel="http://schemas.microsoft.com/office/2019/extlst" xmlns:r="http://schemas.openxmlformats.org/officeDocument/2006/relationships" xmlns:m="http://schemas.openxmlformats.org/officeDocument/2006/math" xmlns:v="urn:schemas-microsoft-com:vml" xmlns:wp14="http://schemas.microsoft.com/office/word/2010/wordprocessingDrawing" xmlns:wp="http://schemas.openxmlformats.org/drawingml/2006/wordprocessingDrawing" xmlns:w10="urn:schemas-microsoft-com:office:word" xmlns:w="http://schemas.openxmlformats.org/wordprocessingml/2006/main" xmlns:w14="http://schemas.microsoft.com/office/word/2010/wordml" xmlns:w15="http://schemas.microsoft.com/office/word/2012/wordml" xmlns:w16cex="http://schemas.microsoft.com/office/word/2018/wordml/cex" xmlns:w16cid="http://schemas.microsoft.com/office/word/2016/wordml/cid" xmlns:w16="http://schemas.microsoft.com/office/word/2018/wordml" xmlns:w16sdtdh="http://schemas.microsoft.com/office/word/2020/wordml/sdtdatahash" xmlns:w16se="http://schemas.microsoft.com/office/word/2015/wordml/symex" xmlns:wpg="http://schemas.microsoft.com/office/word/2010/wordprocessingGroup" xmlns:wpi="http://schemas.microsoft.com/office/word/2010/wordprocessingInk" xmlns:wne="http://schemas.microsoft.com/office/word/2006/wordml" xmlns:wps="http://schemas.microsoft.com/office/word/2010/wordprocessingShape" mc:Ignorable="w14 w15 w16se w16cid w16 w16cex w16sdtdh wp14">
+  <w:endnote w:type="separator" w:id="-1">
+    <w:p>
+      <w:r>
+        <w:separator/>
+      </w:r>
+    </w:p>
+  </w:endnote>
+  <w:endnote w:type="continuationSeparator" w:id="0">
+    <w:p>
+      <w:r>
+        <w:continuationSeparator/>
+      </w:r>
+    </w:p>
+  </w:endnote>
+</w:endnotes>
+</file>
+
 <file path=word/footer1.xml><?xml version="1.0" encoding="utf-8"?>
+<w:ftr xmlns:wpc="http://schemas.microsoft.com/office/word/2010/wordprocessingCanvas" xmlns:cx="http://schemas.microsoft.com/office/drawing/2014/chartex" xmlns:cx1="http://schemas.microsoft.com/office/drawing/2015/9/8/chartex" xmlns:cx2="http://schemas.microsoft.com/office/drawing/2015/10/21/chartex" xmlns:cx3="http://schemas.microsoft.com/office/drawing/2016/5/9/chartex" xmlns:cx4="http://schemas.microsoft.com/office/drawing/2016/5/10/chartex" xmlns:cx5="http://schemas.microsoft.com/office/drawing/2016/5/11/chartex" xmlns:cx6="http://schemas.microsoft.com/office/drawing/2016/5/12/chartex" xmlns:cx7="http://schemas.microsoft.com/office/drawing/2016/5/13/chartex" xmlns:cx8="http://schemas.microsoft.com/office/drawing/2016/5/14/chartex" xmlns:mc="http://schemas.openxmlformats.org/markup-compatibility/2006" xmlns:aink="http://schemas.microsoft.com/office/drawing/2016/ink" xmlns:am3d="http://schemas.microsoft.com/office/drawing/2017/model3d" xmlns:o="urn:schemas-microsoft-com:office:office" xmlns:oel="http://schemas.microsoft.com/office/2019/extlst" xmlns:r="http://schemas.openxmlformats.org/officeDocument/2006/relationships" xmlns:m="http://schemas.openxmlformats.org/officeDocument/2006/math" xmlns:v="urn:schemas-microsoft-com:vml" xmlns:wp14="http://schemas.microsoft.com/office/word/2010/wordprocessingDrawing" xmlns:wp="http://schemas.openxmlformats.org/drawingml/2006/wordprocessingDrawing" xmlns:w10="urn:schemas-microsoft-com:office:word" xmlns:w="http://schemas.openxmlformats.org/wordprocessingml/2006/main" xmlns:w14="http://schemas.microsoft.com/office/word/2010/wordml" xmlns:w15="http://schemas.microsoft.com/office/word/2012/wordml" xmlns:w16cex="http://schemas.microsoft.com/office/word/2018/wordml/cex" xmlns:w16cid="http://schemas.microsoft.com/office/word/2016/wordml/cid" xmlns:w16="http://schemas.microsoft.com/office/word/2018/wordml" xmlns:w16sdtdh="http://schemas.microsoft.com/office/word/2020/wordml/sdtdatahash" xmlns:w16se="http://schemas.microsoft.com/office/word/2015/wordml/symex" xmlns:wpg="http://schemas.microsoft.com/office/word/2010/wordprocessingGroup" xmlns:wpi="http://schemas.microsoft.com/office/word/2010/wordprocessingInk" xmlns:wne="http://schemas.microsoft.com/office/word/2006/wordml" xmlns:wps="http://schemas.microsoft.com/office/word/2010/wordprocessingShape" mc:Ignorable="w14 w15 w16se w16cid w16 w16cex w16sdtdh wp14">
+  <w:p>
+    <w:pPr>
+      <w:pStyle w:val="Footer"/>
+    </w:pPr>
+  </w:p>
+</w:ftr>
+</file>
+
+<file path=word/footer2.xml><?xml version="1.0" encoding="utf-8"?>
+<w:ftr xmlns:wpc="http://schemas.microsoft.com/office/word/2010/wordprocessingCanvas" xmlns:cx="http://schemas.microsoft.com/office/drawing/2014/chartex" xmlns:cx1="http://schemas.microsoft.com/office/drawing/2015/9/8/chartex" xmlns:cx2="http://schemas.microsoft.com/office/drawing/2015/10/21/chartex" xmlns:cx3="http://schemas.microsoft.com/office/drawing/2016/5/9/chartex" xmlns:cx4="http://schemas.microsoft.com/office/drawing/2016/5/10/chartex" xmlns:cx5="http://schemas.microsoft.com/office/drawing/2016/5/11/chartex" xmlns:cx6="http://schemas.microsoft.com/office/drawing/2016/5/12/chartex" xmlns:cx7="http://schemas.microsoft.com/office/drawing/2016/5/13/chartex" xmlns:cx8="http://schemas.microsoft.com/office/drawing/2016/5/14/chartex" xmlns:mc="http://schemas.openxmlformats.org/markup-compatibility/2006" xmlns:aink="http://schemas.microsoft.com/office/drawing/2016/ink" xmlns:am3d="http://schemas.microsoft.com/office/drawing/2017/model3d" xmlns:o="urn:schemas-microsoft-com:office:office" xmlns:oel="http://schemas.microsoft.com/office/2019/extlst" xmlns:r="http://schemas.openxmlformats.org/officeDocument/2006/relationships" xmlns:m="http://schemas.openxmlformats.org/officeDocument/2006/math" xmlns:v="urn:schemas-microsoft-com:vml" xmlns:wp14="http://schemas.microsoft.com/office/word/2010/wordprocessingDrawing" xmlns:wp="http://schemas.openxmlformats.org/drawingml/2006/wordprocessingDrawing" xmlns:w10="urn:schemas-microsoft-com:office:word" xmlns:w="http://schemas.openxmlformats.org/wordprocessingml/2006/main" xmlns:w14="http://schemas.microsoft.com/office/word/2010/wordml" xmlns:w15="http://schemas.microsoft.com/office/word/2012/wordml" xmlns:w16cex="http://schemas.microsoft.com/office/word/2018/wordml/cex" xmlns:w16cid="http://schemas.microsoft.com/office/word/2016/wordml/cid" xmlns:w16="http://schemas.microsoft.com/office/word/2018/wordml" xmlns:w16sdtdh="http://schemas.microsoft.com/office/word/2020/wordml/sdtdatahash" xmlns:w16se="http://schemas.microsoft.com/office/word/2015/wordml/symex" xmlns:wpg="http://schemas.microsoft.com/office/word/2010/wordprocessingGroup" xmlns:wpi="http://schemas.microsoft.com/office/word/2010/wordprocessingInk" xmlns:wne="http://schemas.microsoft.com/office/word/2006/wordml" xmlns:wps="http://schemas.microsoft.com/office/word/2010/wordprocessingShape" mc:Ignorable="w14 w15 w16se w16cid w16 w16cex w16sdtdh wp14">
+  <w:p>
+    <w:pPr>
+      <w:pStyle w:val="Footer"/>
+    </w:pPr>
+  </w:p>
+</w:ftr>
+</file>
+
+<file path=word/footer3.xml><?xml version="1.0" encoding="utf-8"?>
+<w:ftr xmlns:wpc="http://schemas.microsoft.com/office/word/2010/wordprocessingCanvas" xmlns:cx="http://schemas.microsoft.com/office/drawing/2014/chartex" xmlns:cx1="http://schemas.microsoft.com/office/drawing/2015/9/8/chartex" xmlns:cx2="http://schemas.microsoft.com/office/drawing/2015/10/21/chartex" xmlns:cx3="http://schemas.microsoft.com/office/drawing/2016/5/9/chartex" xmlns:cx4="http://schemas.microsoft.com/office/drawing/2016/5/10/chartex" xmlns:cx5="http://schemas.microsoft.com/office/drawing/2016/5/11/chartex" xmlns:cx6="http://schemas.microsoft.com/office/drawing/2016/5/12/chartex" xmlns:cx7="http://schemas.microsoft.com/office/drawing/2016/5/13/chartex" xmlns:cx8="http://schemas.microsoft.com/office/drawing/2016/5/14/chartex" xmlns:mc="http://schemas.openxmlformats.org/markup-compatibility/2006" xmlns:aink="http://schemas.microsoft.com/office/drawing/2016/ink" xmlns:am3d="http://schemas.microsoft.com/office/drawing/2017/model3d" xmlns:o="urn:schemas-microsoft-com:office:office" xmlns:oel="http://schemas.microsoft.com/office/2019/extlst" xmlns:r="http://schemas.openxmlformats.org/officeDocument/2006/relationships" xmlns:m="http://schemas.openxmlformats.org/officeDocument/2006/math" xmlns:v="urn:schemas-microsoft-com:vml" xmlns:wp14="http://schemas.microsoft.com/office/word/2010/wordprocessingDrawing" xmlns:wp="http://schemas.openxmlformats.org/drawingml/2006/wordprocessingDrawing" xmlns:w10="urn:schemas-microsoft-com:office:word" xmlns:w="http://schemas.openxmlformats.org/wordprocessingml/2006/main" xmlns:w14="http://schemas.microsoft.com/office/word/2010/wordml" xmlns:w15="http://schemas.microsoft.com/office/word/2012/wordml" xmlns:w16cex="http://schemas.microsoft.com/office/word/2018/wordml/cex" xmlns:w16cid="http://schemas.microsoft.com/office/word/2016/wordml/cid" xmlns:w16="http://schemas.microsoft.com/office/word/2018/wordml" xmlns:w16sdtdh="http://schemas.microsoft.com/office/word/2020/wordml/sdtdatahash" xmlns:w16se="http://schemas.microsoft.com/office/word/2015/wordml/symex" xmlns:wpg="http://schemas.microsoft.com/office/word/2010/wordprocessingGroup" xmlns:wpi="http://schemas.microsoft.com/office/word/2010/wordprocessingInk" xmlns:wne="http://schemas.microsoft.com/office/word/2006/wordml" xmlns:wps="http://schemas.microsoft.com/office/word/2010/wordprocessingShape" mc:Ignorable="w14 w15 w16se w16cid w16 w16cex w16sdtdh wp14">
+  <w:p>
+    <w:pPr>
+      <w:pStyle w:val="Footer"/>
+    </w:pPr>
+  </w:p>
+</w:ftr>
+</file>
+
+<file path=word/footer4.xml><?xml version="1.0" encoding="utf-8"?>
 <w:ftr xmlns:wpc="http://schemas.microsoft.com/office/word/2010/wordprocessingCanvas" xmlns:cx="http://schemas.microsoft.com/office/drawing/2014/chartex" xmlns:cx1="http://schemas.microsoft.com/office/drawing/2015/9/8/chartex" xmlns:cx2="http://schemas.microsoft.com/office/drawing/2015/10/21/chartex" xmlns:cx3="http://schemas.microsoft.com/office/drawing/2016/5/9/chartex" xmlns:cx4="http://schemas.microsoft.com/office/drawing/2016/5/10/chartex" xmlns:cx5="http://schemas.microsoft.com/office/drawing/2016/5/11/chartex" xmlns:cx6="http://schemas.microsoft.com/office/drawing/2016/5/12/chartex" xmlns:cx7="http://schemas.microsoft.com/office/drawing/2016/5/13/chartex" xmlns:cx8="http://schemas.microsoft.com/office/drawing/2016/5/14/chartex" xmlns:mc="http://schemas.openxmlformats.org/markup-compatibility/2006" xmlns:aink="http://schemas.microsoft.com/office/drawing/2016/ink" xmlns:am3d="http://schemas.microsoft.com/office/drawing/2017/model3d" xmlns:o="urn:schemas-microsoft-com:office:office" xmlns:oel="http://schemas.microsoft.com/office/2019/extlst" xmlns:r="http://schemas.openxmlformats.org/officeDocument/2006/relationships" xmlns:m="http://schemas.openxmlformats.org/officeDocument/2006/math" xmlns:v="urn:schemas-microsoft-com:vml" xmlns:wp14="http://schemas.microsoft.com/office/word/2010/wordprocessingDrawing" xmlns:wp="http://schemas.openxmlformats.org/drawingml/2006/wordprocessingDrawing" xmlns:w10="urn:schemas-microsoft-com:office:word" xmlns:w="http://schemas.openxmlformats.org/wordprocessingml/2006/main" xmlns:w14="http://schemas.microsoft.com/office/word/2010/wordml" xmlns:w15="http://schemas.microsoft.com/office/word/2012/wordml" xmlns:w16cex="http://schemas.microsoft.com/office/word/2018/wordml/cex" xmlns:w16cid="http://schemas.microsoft.com/office/word/2016/wordml/cid" xmlns:w16="http://schemas.microsoft.com/office/word/2018/wordml" xmlns:w16sdtdh="http://schemas.microsoft.com/office/word/2020/wordml/sdtdatahash" xmlns:w16se="http://schemas.microsoft.com/office/word/2015/wordml/symex" xmlns:wpg="http://schemas.microsoft.com/office/word/2010/wordprocessingGroup" xmlns:wpi="http://schemas.microsoft.com/office/word/2010/wordprocessingInk" xmlns:wne="http://schemas.microsoft.com/office/word/2006/wordml" xmlns:wps="http://schemas.microsoft.com/office/word/2010/wordprocessingShape" mc:Ignorable="w14 w15 w16se w16cid w16 w16cex w16sdtdh wp14">
   <w:sdt>
     <w:sdtPr>
@@ -1866,7 +1910,7 @@
 </w:ftr>
 </file>
 
-<file path=word/footer2.xml><?xml version="1.0" encoding="utf-8"?>
+<file path=word/footer5.xml><?xml version="1.0" encoding="utf-8"?>
 <w:ftr xmlns:wpc="http://schemas.microsoft.com/office/word/2010/wordprocessingCanvas" xmlns:cx="http://schemas.microsoft.com/office/drawing/2014/chartex" xmlns:cx1="http://schemas.microsoft.com/office/drawing/2015/9/8/chartex" xmlns:cx2="http://schemas.microsoft.com/office/drawing/2015/10/21/chartex" xmlns:cx3="http://schemas.microsoft.com/office/drawing/2016/5/9/chartex" xmlns:cx4="http://schemas.microsoft.com/office/drawing/2016/5/10/chartex" xmlns:cx5="http://schemas.microsoft.com/office/drawing/2016/5/11/chartex" xmlns:cx6="http://schemas.microsoft.com/office/drawing/2016/5/12/chartex" xmlns:cx7="http://schemas.microsoft.com/office/drawing/2016/5/13/chartex" xmlns:cx8="http://schemas.microsoft.com/office/drawing/2016/5/14/chartex" xmlns:mc="http://schemas.openxmlformats.org/markup-compatibility/2006" xmlns:aink="http://schemas.microsoft.com/office/drawing/2016/ink" xmlns:am3d="http://schemas.microsoft.com/office/drawing/2017/model3d" xmlns:o="urn:schemas-microsoft-com:office:office" xmlns:oel="http://schemas.microsoft.com/office/2019/extlst" xmlns:r="http://schemas.openxmlformats.org/officeDocument/2006/relationships" xmlns:m="http://schemas.openxmlformats.org/officeDocument/2006/math" xmlns:v="urn:schemas-microsoft-com:vml" xmlns:wp14="http://schemas.microsoft.com/office/word/2010/wordprocessingDrawing" xmlns:wp="http://schemas.openxmlformats.org/drawingml/2006/wordprocessingDrawing" xmlns:w10="urn:schemas-microsoft-com:office:word" xmlns:w="http://schemas.openxmlformats.org/wordprocessingml/2006/main" xmlns:w14="http://schemas.microsoft.com/office/word/2010/wordml" xmlns:w15="http://schemas.microsoft.com/office/word/2012/wordml" xmlns:w16cex="http://schemas.microsoft.com/office/word/2018/wordml/cex" xmlns:w16cid="http://schemas.microsoft.com/office/word/2016/wordml/cid" xmlns:w16="http://schemas.microsoft.com/office/word/2018/wordml" xmlns:w16sdtdh="http://schemas.microsoft.com/office/word/2020/wordml/sdtdatahash" xmlns:w16se="http://schemas.microsoft.com/office/word/2015/wordml/symex" xmlns:wpg="http://schemas.microsoft.com/office/word/2010/wordprocessingGroup" xmlns:wpi="http://schemas.microsoft.com/office/word/2010/wordprocessingInk" xmlns:wne="http://schemas.microsoft.com/office/word/2006/wordml" xmlns:wps="http://schemas.microsoft.com/office/word/2010/wordprocessingShape" mc:Ignorable="w14 w15 w16se w16cid w16 w16cex w16sdtdh wp14">
   <w:sdt>
     <w:sdtPr>
@@ -1930,7 +1974,7 @@
 </w:ftr>
 </file>
 
-<file path=word/footer3.xml><?xml version="1.0" encoding="utf-8"?>
+<file path=word/footer6.xml><?xml version="1.0" encoding="utf-8"?>
 <w:ftr xmlns:wpc="http://schemas.microsoft.com/office/word/2010/wordprocessingCanvas" xmlns:cx="http://schemas.microsoft.com/office/drawing/2014/chartex" xmlns:cx1="http://schemas.microsoft.com/office/drawing/2015/9/8/chartex" xmlns:cx2="http://schemas.microsoft.com/office/drawing/2015/10/21/chartex" xmlns:cx3="http://schemas.microsoft.com/office/drawing/2016/5/9/chartex" xmlns:cx4="http://schemas.microsoft.com/office/drawing/2016/5/10/chartex" xmlns:cx5="http://schemas.microsoft.com/office/drawing/2016/5/11/chartex" xmlns:cx6="http://schemas.microsoft.com/office/drawing/2016/5/12/chartex" xmlns:cx7="http://schemas.microsoft.com/office/drawing/2016/5/13/chartex" xmlns:cx8="http://schemas.microsoft.com/office/drawing/2016/5/14/chartex" xmlns:mc="http://schemas.openxmlformats.org/markup-compatibility/2006" xmlns:aink="http://schemas.microsoft.com/office/drawing/2016/ink" xmlns:am3d="http://schemas.microsoft.com/office/drawing/2017/model3d" xmlns:o="urn:schemas-microsoft-com:office:office" xmlns:oel="http://schemas.microsoft.com/office/2019/extlst" xmlns:r="http://schemas.openxmlformats.org/officeDocument/2006/relationships" xmlns:m="http://schemas.openxmlformats.org/officeDocument/2006/math" xmlns:v="urn:schemas-microsoft-com:vml" xmlns:wp14="http://schemas.microsoft.com/office/word/2010/wordprocessingDrawing" xmlns:wp="http://schemas.openxmlformats.org/drawingml/2006/wordprocessingDrawing" xmlns:w10="urn:schemas-microsoft-com:office:word" xmlns:w="http://schemas.openxmlformats.org/wordprocessingml/2006/main" xmlns:w14="http://schemas.microsoft.com/office/word/2010/wordml" xmlns:w15="http://schemas.microsoft.com/office/word/2012/wordml" xmlns:w16cex="http://schemas.microsoft.com/office/word/2018/wordml/cex" xmlns:w16cid="http://schemas.microsoft.com/office/word/2016/wordml/cid" xmlns:w16="http://schemas.microsoft.com/office/word/2018/wordml" xmlns:w16sdtdh="http://schemas.microsoft.com/office/word/2020/wordml/sdtdatahash" xmlns:w16se="http://schemas.microsoft.com/office/word/2015/wordml/symex" xmlns:wpg="http://schemas.microsoft.com/office/word/2010/wordprocessingGroup" xmlns:wpi="http://schemas.microsoft.com/office/word/2010/wordprocessingInk" xmlns:wne="http://schemas.microsoft.com/office/word/2006/wordml" xmlns:wps="http://schemas.microsoft.com/office/word/2010/wordprocessingShape" mc:Ignorable="w14 w15 w16se w16cid w16 w16cex w16sdtdh wp14">
   <w:sdt>
     <w:sdtPr>
@@ -1994,11 +2038,97 @@
 </w:ftr>
 </file>
 
+<file path=word/footnotes.xml><?xml version="1.0" encoding="utf-8"?>
+<w:footnotes xmlns:wpc="http://schemas.microsoft.com/office/word/2010/wordprocessingCanvas" xmlns:cx="http://schemas.microsoft.com/office/drawing/2014/chartex" xmlns:cx1="http://schemas.microsoft.com/office/drawing/2015/9/8/chartex" xmlns:cx2="http://schemas.microsoft.com/office/drawing/2015/10/21/chartex" xmlns:cx3="http://schemas.microsoft.com/office/drawing/2016/5/9/chartex" xmlns:cx4="http://schemas.microsoft.com/office/drawing/2016/5/10/chartex" xmlns:cx5="http://schemas.microsoft.com/office/drawing/2016/5/11/chartex" xmlns:cx6="http://schemas.microsoft.com/office/drawing/2016/5/12/chartex" xmlns:cx7="http://schemas.microsoft.com/office/drawing/2016/5/13/chartex" xmlns:cx8="http://schemas.microsoft.com/office/drawing/2016/5/14/chartex" xmlns:mc="http://schemas.openxmlformats.org/markup-compatibility/2006" xmlns:aink="http://schemas.microsoft.com/office/drawing/2016/ink" xmlns:am3d="http://schemas.microsoft.com/office/drawing/2017/model3d" xmlns:o="urn:schemas-microsoft-com:office:office" xmlns:oel="http://schemas.microsoft.com/office/2019/extlst" xmlns:r="http://schemas.openxmlformats.org/officeDocument/2006/relationships" xmlns:m="http://schemas.openxmlformats.org/officeDocument/2006/math" xmlns:v="urn:schemas-microsoft-com:vml" xmlns:wp14="http://schemas.microsoft.com/office/word/2010/wordprocessingDrawing" xmlns:wp="http://schemas.openxmlformats.org/drawingml/2006/wordprocessingDrawing" xmlns:w10="urn:schemas-microsoft-com:office:word" xmlns:w="http://schemas.openxmlformats.org/wordprocessingml/2006/main" xmlns:w14="http://schemas.microsoft.com/office/word/2010/wordml" xmlns:w15="http://schemas.microsoft.com/office/word/2012/wordml" xmlns:w16cex="http://schemas.microsoft.com/office/word/2018/wordml/cex" xmlns:w16cid="http://schemas.microsoft.com/office/word/2016/wordml/cid" xmlns:w16="http://schemas.microsoft.com/office/word/2018/wordml" xmlns:w16sdtdh="http://schemas.microsoft.com/office/word/2020/wordml/sdtdatahash" xmlns:w16se="http://schemas.microsoft.com/office/word/2015/wordml/symex" xmlns:wpg="http://schemas.microsoft.com/office/word/2010/wordprocessingGroup" xmlns:wpi="http://schemas.microsoft.com/office/word/2010/wordprocessingInk" xmlns:wne="http://schemas.microsoft.com/office/word/2006/wordml" xmlns:wps="http://schemas.microsoft.com/office/word/2010/wordprocessingShape" mc:Ignorable="w14 w15 w16se w16cid w16 w16cex w16sdtdh wp14">
+  <w:footnote w:type="separator" w:id="-1">
+    <w:p>
+      <w:r>
+        <w:separator/>
+      </w:r>
+    </w:p>
+  </w:footnote>
+  <w:footnote w:type="continuationSeparator" w:id="0">
+    <w:p>
+      <w:r>
+        <w:continuationSeparator/>
+      </w:r>
+    </w:p>
+  </w:footnote>
+</w:footnotes>
+</file>
+
 <file path=word/header1.xml><?xml version="1.0" encoding="utf-8"?>
 <w:hdr xmlns:wpc="http://schemas.microsoft.com/office/word/2010/wordprocessingCanvas" xmlns:cx="http://schemas.microsoft.com/office/drawing/2014/chartex" xmlns:cx1="http://schemas.microsoft.com/office/drawing/2015/9/8/chartex" xmlns:cx2="http://schemas.microsoft.com/office/drawing/2015/10/21/chartex" xmlns:cx3="http://schemas.microsoft.com/office/drawing/2016/5/9/chartex" xmlns:cx4="http://schemas.microsoft.com/office/drawing/2016/5/10/chartex" xmlns:cx5="http://schemas.microsoft.com/office/drawing/2016/5/11/chartex" xmlns:cx6="http://schemas.microsoft.com/office/drawing/2016/5/12/chartex" xmlns:cx7="http://schemas.microsoft.com/office/drawing/2016/5/13/chartex" xmlns:cx8="http://schemas.microsoft.com/office/drawing/2016/5/14/chartex" xmlns:mc="http://schemas.openxmlformats.org/markup-compatibility/2006" xmlns:aink="http://schemas.microsoft.com/office/drawing/2016/ink" xmlns:am3d="http://schemas.microsoft.com/office/drawing/2017/model3d" xmlns:o="urn:schemas-microsoft-com:office:office" xmlns:oel="http://schemas.microsoft.com/office/2019/extlst" xmlns:r="http://schemas.openxmlformats.org/officeDocument/2006/relationships" xmlns:m="http://schemas.openxmlformats.org/officeDocument/2006/math" xmlns:v="urn:schemas-microsoft-com:vml" xmlns:wp14="http://schemas.microsoft.com/office/word/2010/wordprocessingDrawing" xmlns:wp="http://schemas.openxmlformats.org/drawingml/2006/wordprocessingDrawing" xmlns:w10="urn:schemas-microsoft-com:office:word" xmlns:w="http://schemas.openxmlformats.org/wordprocessingml/2006/main" xmlns:w14="http://schemas.microsoft.com/office/word/2010/wordml" xmlns:w15="http://schemas.microsoft.com/office/word/2012/wordml" xmlns:w16cex="http://schemas.microsoft.com/office/word/2018/wordml/cex" xmlns:w16cid="http://schemas.microsoft.com/office/word/2016/wordml/cid" xmlns:w16="http://schemas.microsoft.com/office/word/2018/wordml" xmlns:w16sdtdh="http://schemas.microsoft.com/office/word/2020/wordml/sdtdatahash" xmlns:w16se="http://schemas.microsoft.com/office/word/2015/wordml/symex" xmlns:wpg="http://schemas.microsoft.com/office/word/2010/wordprocessingGroup" xmlns:wpi="http://schemas.microsoft.com/office/word/2010/wordprocessingInk" xmlns:wne="http://schemas.microsoft.com/office/word/2006/wordml" xmlns:wps="http://schemas.microsoft.com/office/word/2010/wordprocessingShape" mc:Ignorable="w14 w15 w16se w16cid w16 w16cex w16sdtdh wp14">
   <w:p>
     <w:pPr>
       <w:pStyle w:val="Header"/>
+    </w:pPr>
+  </w:p>
+</w:hdr>
+</file>
+
+<file path=word/header2.xml><?xml version="1.0" encoding="utf-8"?>
+<w:hdr xmlns:wpc="http://schemas.microsoft.com/office/word/2010/wordprocessingCanvas" xmlns:cx="http://schemas.microsoft.com/office/drawing/2014/chartex" xmlns:cx1="http://schemas.microsoft.com/office/drawing/2015/9/8/chartex" xmlns:cx2="http://schemas.microsoft.com/office/drawing/2015/10/21/chartex" xmlns:cx3="http://schemas.microsoft.com/office/drawing/2016/5/9/chartex" xmlns:cx4="http://schemas.microsoft.com/office/drawing/2016/5/10/chartex" xmlns:cx5="http://schemas.microsoft.com/office/drawing/2016/5/11/chartex" xmlns:cx6="http://schemas.microsoft.com/office/drawing/2016/5/12/chartex" xmlns:cx7="http://schemas.microsoft.com/office/drawing/2016/5/13/chartex" xmlns:cx8="http://schemas.microsoft.com/office/drawing/2016/5/14/chartex" xmlns:mc="http://schemas.openxmlformats.org/markup-compatibility/2006" xmlns:aink="http://schemas.microsoft.com/office/drawing/2016/ink" xmlns:am3d="http://schemas.microsoft.com/office/drawing/2017/model3d" xmlns:o="urn:schemas-microsoft-com:office:office" xmlns:oel="http://schemas.microsoft.com/office/2019/extlst" xmlns:r="http://schemas.openxmlformats.org/officeDocument/2006/relationships" xmlns:m="http://schemas.openxmlformats.org/officeDocument/2006/math" xmlns:v="urn:schemas-microsoft-com:vml" xmlns:wp14="http://schemas.microsoft.com/office/word/2010/wordprocessingDrawing" xmlns:wp="http://schemas.openxmlformats.org/drawingml/2006/wordprocessingDrawing" xmlns:w10="urn:schemas-microsoft-com:office:word" xmlns:w="http://schemas.openxmlformats.org/wordprocessingml/2006/main" xmlns:w14="http://schemas.microsoft.com/office/word/2010/wordml" xmlns:w15="http://schemas.microsoft.com/office/word/2012/wordml" xmlns:w16cex="http://schemas.microsoft.com/office/word/2018/wordml/cex" xmlns:w16cid="http://schemas.microsoft.com/office/word/2016/wordml/cid" xmlns:w16="http://schemas.microsoft.com/office/word/2018/wordml" xmlns:w16sdtdh="http://schemas.microsoft.com/office/word/2020/wordml/sdtdatahash" xmlns:w16se="http://schemas.microsoft.com/office/word/2015/wordml/symex" xmlns:wpg="http://schemas.microsoft.com/office/word/2010/wordprocessingGroup" xmlns:wpi="http://schemas.microsoft.com/office/word/2010/wordprocessingInk" xmlns:wne="http://schemas.microsoft.com/office/word/2006/wordml" xmlns:wps="http://schemas.microsoft.com/office/word/2010/wordprocessingShape" mc:Ignorable="w14 w15 w16se w16cid w16 w16cex w16sdtdh wp14">
+  <w:p>
+    <w:pPr>
+      <w:pStyle w:val="Header"/>
+      <w:rPr>
+        <w:rFonts w:ascii="Arial" w:hAnsi="Arial" w:cs="Arial"/>
+        <w:sz w:val="22"/>
+        <w:szCs w:val="22"/>
+      </w:rPr>
+    </w:pPr>
+    <w:r>
+      <w:rPr>
+        <w:rFonts w:ascii="Arial" w:hAnsi="Arial" w:cs="Arial"/>
+        <w:sz w:val="22"/>
+        <w:szCs w:val="22"/>
+      </w:rPr>
+      <w:t>Campbell Muscle Lab</w:t>
+    </w:r>
+    <w:r>
+      <w:rPr>
+        <w:rFonts w:ascii="Arial" w:hAnsi="Arial" w:cs="Arial"/>
+        <w:sz w:val="22"/>
+        <w:szCs w:val="22"/>
+      </w:rPr>
+      <w:ptab w:relativeTo="margin" w:alignment="center" w:leader="none"/>
+    </w:r>
+    <w:r>
+      <w:rPr>
+        <w:rFonts w:ascii="Arial" w:hAnsi="Arial" w:cs="Arial"/>
+        <w:sz w:val="22"/>
+        <w:szCs w:val="22"/>
+      </w:rPr>
+      <w:ptab w:relativeTo="margin" w:alignment="right" w:leader="none"/>
+    </w:r>
+    <w:r>
+      <w:rPr>
+        <w:rFonts w:ascii="Arial" w:hAnsi="Arial" w:cs="Arial"/>
+        <w:sz w:val="22"/>
+        <w:szCs w:val="22"/>
+      </w:rPr>
+      <w:t>Last updated 6/30/2023 by Austin WH</w:t>
+    </w:r>
+  </w:p>
+</w:hdr>
+</file>
+
+<file path=word/header3.xml><?xml version="1.0" encoding="utf-8"?>
+<w:hdr xmlns:wpc="http://schemas.microsoft.com/office/word/2010/wordprocessingCanvas" xmlns:cx="http://schemas.microsoft.com/office/drawing/2014/chartex" xmlns:cx1="http://schemas.microsoft.com/office/drawing/2015/9/8/chartex" xmlns:cx2="http://schemas.microsoft.com/office/drawing/2015/10/21/chartex" xmlns:cx3="http://schemas.microsoft.com/office/drawing/2016/5/9/chartex" xmlns:cx4="http://schemas.microsoft.com/office/drawing/2016/5/10/chartex" xmlns:cx5="http://schemas.microsoft.com/office/drawing/2016/5/11/chartex" xmlns:cx6="http://schemas.microsoft.com/office/drawing/2016/5/12/chartex" xmlns:cx7="http://schemas.microsoft.com/office/drawing/2016/5/13/chartex" xmlns:cx8="http://schemas.microsoft.com/office/drawing/2016/5/14/chartex" xmlns:mc="http://schemas.openxmlformats.org/markup-compatibility/2006" xmlns:aink="http://schemas.microsoft.com/office/drawing/2016/ink" xmlns:am3d="http://schemas.microsoft.com/office/drawing/2017/model3d" xmlns:o="urn:schemas-microsoft-com:office:office" xmlns:oel="http://schemas.microsoft.com/office/2019/extlst" xmlns:r="http://schemas.openxmlformats.org/officeDocument/2006/relationships" xmlns:m="http://schemas.openxmlformats.org/officeDocument/2006/math" xmlns:v="urn:schemas-microsoft-com:vml" xmlns:wp14="http://schemas.microsoft.com/office/word/2010/wordprocessingDrawing" xmlns:wp="http://schemas.openxmlformats.org/drawingml/2006/wordprocessingDrawing" xmlns:w10="urn:schemas-microsoft-com:office:word" xmlns:w="http://schemas.openxmlformats.org/wordprocessingml/2006/main" xmlns:w14="http://schemas.microsoft.com/office/word/2010/wordml" xmlns:w15="http://schemas.microsoft.com/office/word/2012/wordml" xmlns:w16cex="http://schemas.microsoft.com/office/word/2018/wordml/cex" xmlns:w16cid="http://schemas.microsoft.com/office/word/2016/wordml/cid" xmlns:w16="http://schemas.microsoft.com/office/word/2018/wordml" xmlns:w16sdtdh="http://schemas.microsoft.com/office/word/2020/wordml/sdtdatahash" xmlns:w16se="http://schemas.microsoft.com/office/word/2015/wordml/symex" xmlns:wpg="http://schemas.microsoft.com/office/word/2010/wordprocessingGroup" xmlns:wpi="http://schemas.microsoft.com/office/word/2010/wordprocessingInk" xmlns:wne="http://schemas.microsoft.com/office/word/2006/wordml" xmlns:wps="http://schemas.microsoft.com/office/word/2010/wordprocessingShape" mc:Ignorable="w14 w15 w16se w16cid w16 w16cex w16sdtdh wp14">
+  <w:p>
+    <w:pPr>
+      <w:pStyle w:val="Header"/>
+    </w:pPr>
+  </w:p>
+</w:hdr>
+</file>
+
+<file path=word/header4.xml><?xml version="1.0" encoding="utf-8"?>
+<w:hdr xmlns:wpc="http://schemas.microsoft.com/office/word/2010/wordprocessingCanvas" xmlns:cx="http://schemas.microsoft.com/office/drawing/2014/chartex" xmlns:cx1="http://schemas.microsoft.com/office/drawing/2015/9/8/chartex" xmlns:cx2="http://schemas.microsoft.com/office/drawing/2015/10/21/chartex" xmlns:cx3="http://schemas.microsoft.com/office/drawing/2016/5/9/chartex" xmlns:cx4="http://schemas.microsoft.com/office/drawing/2016/5/10/chartex" xmlns:cx5="http://schemas.microsoft.com/office/drawing/2016/5/11/chartex" xmlns:cx6="http://schemas.microsoft.com/office/drawing/2016/5/12/chartex" xmlns:cx7="http://schemas.microsoft.com/office/drawing/2016/5/13/chartex" xmlns:cx8="http://schemas.microsoft.com/office/drawing/2016/5/14/chartex" xmlns:mc="http://schemas.openxmlformats.org/markup-compatibility/2006" xmlns:aink="http://schemas.microsoft.com/office/drawing/2016/ink" xmlns:am3d="http://schemas.microsoft.com/office/drawing/2017/model3d" xmlns:o="urn:schemas-microsoft-com:office:office" xmlns:oel="http://schemas.microsoft.com/office/2019/extlst" xmlns:r="http://schemas.openxmlformats.org/officeDocument/2006/relationships" xmlns:m="http://schemas.openxmlformats.org/officeDocument/2006/math" xmlns:v="urn:schemas-microsoft-com:vml" xmlns:wp14="http://schemas.microsoft.com/office/word/2010/wordprocessingDrawing" xmlns:wp="http://schemas.openxmlformats.org/drawingml/2006/wordprocessingDrawing" xmlns:w10="urn:schemas-microsoft-com:office:word" xmlns:w="http://schemas.openxmlformats.org/wordprocessingml/2006/main" xmlns:w14="http://schemas.microsoft.com/office/word/2010/wordml" xmlns:w15="http://schemas.microsoft.com/office/word/2012/wordml" xmlns:w16cex="http://schemas.microsoft.com/office/word/2018/wordml/cex" xmlns:w16cid="http://schemas.microsoft.com/office/word/2016/wordml/cid" xmlns:w16="http://schemas.microsoft.com/office/word/2018/wordml" xmlns:w16sdtdh="http://schemas.microsoft.com/office/word/2020/wordml/sdtdatahash" xmlns:w16se="http://schemas.microsoft.com/office/word/2015/wordml/symex" xmlns:wpg="http://schemas.microsoft.com/office/word/2010/wordprocessingGroup" xmlns:wpi="http://schemas.microsoft.com/office/word/2010/wordprocessingInk" xmlns:wne="http://schemas.microsoft.com/office/word/2006/wordml" xmlns:wps="http://schemas.microsoft.com/office/word/2010/wordprocessingShape" mc:Ignorable="w14 w15 w16se w16cid w16 w16cex w16sdtdh wp14">
+  <w:p>
+    <w:pPr>
+      <w:pStyle w:val="Header"/>
       <w:jc w:val="right"/>
       <w:rPr>
         <w:sz w:val="16"/>
@@ -2010,21 +2140,7 @@
         <w:sz w:val="16"/>
         <w:szCs w:val="16"/>
       </w:rPr>
-      <w:t xml:space="preserve">Campbell </w:t>
-    </w:r>
-    <w:r>
-      <w:rPr>
-        <w:sz w:val="16"/>
-        <w:szCs w:val="16"/>
-      </w:rPr>
-      <w:t xml:space="preserve">Muscle </w:t>
-    </w:r>
-    <w:r>
-      <w:rPr>
-        <w:sz w:val="16"/>
-        <w:szCs w:val="16"/>
-      </w:rPr>
-      <w:t>Lab</w:t>
+      <w:t>Campbell Muscle Lab</w:t>
     </w:r>
   </w:p>
   <w:p>
@@ -2072,20 +2188,13 @@
         <w:sz w:val="16"/>
         <w:szCs w:val="16"/>
       </w:rPr>
-      <w:t xml:space="preserve">Email: </w:t>
-    </w:r>
-    <w:r>
-      <w:rPr>
-        <w:sz w:val="16"/>
-        <w:szCs w:val="16"/>
-      </w:rPr>
-      <w:t>a.wellette@uky.edu</w:t>
+      <w:t>Email: a.wellette@uky.edu</w:t>
     </w:r>
   </w:p>
 </w:hdr>
 </file>
 
-<file path=word/header2.xml><?xml version="1.0" encoding="utf-8"?>
+<file path=word/header5.xml><?xml version="1.0" encoding="utf-8"?>
 <w:hdr xmlns:wpc="http://schemas.microsoft.com/office/word/2010/wordprocessingCanvas" xmlns:cx="http://schemas.microsoft.com/office/drawing/2014/chartex" xmlns:cx1="http://schemas.microsoft.com/office/drawing/2015/9/8/chartex" xmlns:cx2="http://schemas.microsoft.com/office/drawing/2015/10/21/chartex" xmlns:cx3="http://schemas.microsoft.com/office/drawing/2016/5/9/chartex" xmlns:cx4="http://schemas.microsoft.com/office/drawing/2016/5/10/chartex" xmlns:cx5="http://schemas.microsoft.com/office/drawing/2016/5/11/chartex" xmlns:cx6="http://schemas.microsoft.com/office/drawing/2016/5/12/chartex" xmlns:cx7="http://schemas.microsoft.com/office/drawing/2016/5/13/chartex" xmlns:cx8="http://schemas.microsoft.com/office/drawing/2016/5/14/chartex" xmlns:mc="http://schemas.openxmlformats.org/markup-compatibility/2006" xmlns:aink="http://schemas.microsoft.com/office/drawing/2016/ink" xmlns:am3d="http://schemas.microsoft.com/office/drawing/2017/model3d" xmlns:o="urn:schemas-microsoft-com:office:office" xmlns:oel="http://schemas.microsoft.com/office/2019/extlst" xmlns:r="http://schemas.openxmlformats.org/officeDocument/2006/relationships" xmlns:m="http://schemas.openxmlformats.org/officeDocument/2006/math" xmlns:v="urn:schemas-microsoft-com:vml" xmlns:wp14="http://schemas.microsoft.com/office/word/2010/wordprocessingDrawing" xmlns:wp="http://schemas.openxmlformats.org/drawingml/2006/wordprocessingDrawing" xmlns:w10="urn:schemas-microsoft-com:office:word" xmlns:w="http://schemas.openxmlformats.org/wordprocessingml/2006/main" xmlns:w14="http://schemas.microsoft.com/office/word/2010/wordml" xmlns:w15="http://schemas.microsoft.com/office/word/2012/wordml" xmlns:w16cex="http://schemas.microsoft.com/office/word/2018/wordml/cex" xmlns:w16cid="http://schemas.microsoft.com/office/word/2016/wordml/cid" xmlns:w16="http://schemas.microsoft.com/office/word/2018/wordml" xmlns:w16sdtdh="http://schemas.microsoft.com/office/word/2020/wordml/sdtdatahash" xmlns:w16se="http://schemas.microsoft.com/office/word/2015/wordml/symex" xmlns:wpg="http://schemas.microsoft.com/office/word/2010/wordprocessingGroup" xmlns:wpi="http://schemas.microsoft.com/office/word/2010/wordprocessingInk" xmlns:wne="http://schemas.microsoft.com/office/word/2006/wordml" xmlns:wps="http://schemas.microsoft.com/office/word/2010/wordprocessingShape" mc:Ignorable="w14 w15 w16se w16cid w16 w16cex w16sdtdh wp14">
   <w:p>
     <w:pPr>

</xml_diff>